<commit_message>
khalid mofified the paper
</commit_message>
<xml_diff>
--- a/hello.docx
+++ b/hello.docx
@@ -6,7 +6,25 @@
       <w:pPr>
         <w:jc w:val="center"/>
         <w:rPr>
-          <w:rFonts w:hint="cs"/>
+          <w:rtl/>
+          <w:lang w:bidi="ar-KW"/>
+        </w:rPr>
+      </w:pPr>
+    </w:p>
+    <w:p>
+      <w:pPr>
+        <w:jc w:val="center"/>
+        <w:rPr>
+          <w:rtl/>
+          <w:lang w:bidi="ar-KW"/>
+        </w:rPr>
+      </w:pPr>
+    </w:p>
+    <w:p>
+      <w:pPr>
+        <w:jc w:val="center"/>
+        <w:rPr>
+          <w:rtl/>
           <w:lang w:bidi="ar-KW"/>
         </w:rPr>
       </w:pPr>
@@ -18,8 +36,57 @@
         </w:rPr>
         <w:t>hithere</w:t>
       </w:r>
+    </w:p>
+    <w:p>
+      <w:pPr>
+        <w:shd w:val="clear" w:color="auto" w:fill="FFFFFF"/>
+        <w:bidi w:val="0"/>
+        <w:spacing w:after="240" w:line="780" w:lineRule="atLeast"/>
+        <w:textAlignment w:val="baseline"/>
+        <w:outlineLvl w:val="0"/>
+        <w:rPr>
+          <w:rFonts w:ascii="Times New Roman" w:eastAsia="Times New Roman" w:hAnsi="Times New Roman" w:cs="Times New Roman"/>
+          <w:b/>
+          <w:bCs/>
+          <w:color w:val="0C0C0C"/>
+          <w:spacing w:val="-9"/>
+          <w:kern w:val="36"/>
+          <w:sz w:val="72"/>
+          <w:szCs w:val="72"/>
+        </w:rPr>
+      </w:pPr>
+      <w:r>
+        <w:rPr>
+          <w:rFonts w:ascii="Times New Roman" w:eastAsia="Times New Roman" w:hAnsi="Times New Roman" w:cs="Times New Roman"/>
+          <w:b/>
+          <w:bCs/>
+          <w:color w:val="0C0C0C"/>
+          <w:spacing w:val="-9"/>
+          <w:kern w:val="36"/>
+          <w:sz w:val="72"/>
+          <w:szCs w:val="72"/>
+        </w:rPr>
+        <w:t>Dubai and Saudi Arabia towers in time war to be world's tallest</w:t>
+      </w:r>
+    </w:p>
+    <w:p>
+      <w:pPr>
+        <w:jc w:val="center"/>
+        <w:rPr>
+          <w:rtl/>
+          <w:lang w:bidi="ar-KW"/>
+        </w:rPr>
+      </w:pPr>
       <w:bookmarkStart w:id="0" w:name="_GoBack"/>
       <w:bookmarkEnd w:id="0"/>
+    </w:p>
+    <w:p>
+      <w:pPr>
+        <w:jc w:val="center"/>
+        <w:rPr>
+          <w:lang w:bidi="ar-KW"/>
+        </w:rPr>
+      </w:pPr>
     </w:p>
     <w:sectPr>
       <w:pgSz w:w="11906" w:h="16838"/>

</xml_diff>

<commit_message>
khalid mofified the paper- second time
</commit_message>
<xml_diff>
--- a/hello.docx
+++ b/hello.docx
@@ -53,6 +53,7 @@
           <w:kern w:val="36"/>
           <w:sz w:val="72"/>
           <w:szCs w:val="72"/>
+          <w:rtl/>
         </w:rPr>
       </w:pPr>
       <w:r>
@@ -71,14 +72,67 @@
     </w:p>
     <w:p>
       <w:pPr>
+        <w:shd w:val="clear" w:color="auto" w:fill="FFFFFF"/>
+        <w:bidi w:val="0"/>
+        <w:spacing w:after="240" w:line="780" w:lineRule="atLeast"/>
+        <w:textAlignment w:val="baseline"/>
+        <w:outlineLvl w:val="0"/>
+        <w:rPr>
+          <w:rFonts w:ascii="Times New Roman" w:eastAsia="Times New Roman" w:hAnsi="Times New Roman" w:cs="Times New Roman"/>
+          <w:b/>
+          <w:bCs/>
+          <w:color w:val="0C0C0C"/>
+          <w:spacing w:val="-9"/>
+          <w:kern w:val="36"/>
+          <w:sz w:val="72"/>
+          <w:szCs w:val="72"/>
+          <w:rtl/>
+        </w:rPr>
+      </w:pPr>
+    </w:p>
+    <w:p>
+      <w:pPr>
+        <w:shd w:val="clear" w:color="auto" w:fill="FFFFFF"/>
+        <w:bidi w:val="0"/>
+        <w:spacing w:after="240" w:line="780" w:lineRule="atLeast"/>
+        <w:textAlignment w:val="baseline"/>
+        <w:outlineLvl w:val="0"/>
+        <w:rPr>
+          <w:rFonts w:ascii="Times New Roman" w:eastAsia="Times New Roman" w:hAnsi="Times New Roman" w:cs="Times New Roman"/>
+          <w:b/>
+          <w:bCs/>
+          <w:color w:val="0C0C0C"/>
+          <w:spacing w:val="-9"/>
+          <w:kern w:val="36"/>
+          <w:sz w:val="72"/>
+          <w:szCs w:val="72"/>
+        </w:rPr>
+      </w:pPr>
+      <w:r>
+        <w:rPr>
+          <w:rFonts w:ascii="Times New Roman" w:eastAsia="Times New Roman" w:hAnsi="Times New Roman" w:cs="Times New Roman" w:hint="cs"/>
+          <w:b/>
+          <w:bCs/>
+          <w:color w:val="0C0C0C"/>
+          <w:spacing w:val="-9"/>
+          <w:kern w:val="36"/>
+          <w:sz w:val="72"/>
+          <w:szCs w:val="72"/>
+          <w:rtl/>
+        </w:rPr>
+        <w:t>hope this will work</w:t>
+      </w:r>
+      <w:bookmarkStart w:id="0" w:name="_GoBack"/>
+      <w:bookmarkEnd w:id="0"/>
+    </w:p>
+    <w:p>
+      <w:pPr>
         <w:jc w:val="center"/>
         <w:rPr>
           <w:rtl/>
           <w:lang w:bidi="ar-KW"/>
         </w:rPr>
       </w:pPr>
-      <w:bookmarkStart w:id="0" w:name="_GoBack"/>
-      <w:bookmarkEnd w:id="0"/>
     </w:p>
     <w:p>
       <w:pPr>

</xml_diff>